<commit_message>
Added data flow and call graph
</commit_message>
<xml_diff>
--- a/LabReports/Lab3report/lab3report.docx
+++ b/LabReports/Lab3report/lab3report.docx
@@ -86,12 +86,128 @@
     </w:p>
     <w:p>
       <w:r>
-        <w:t>See Below-</w:t>
-      </w:r>
-    </w:p>
-    <w:p>
-      <w:bookmarkStart w:id="0" w:name="_GoBack"/>
-      <w:bookmarkEnd w:id="0"/>
+        <w:t>Code-at end:</w:t>
+      </w:r>
+    </w:p>
+    <w:p>
+      <w:r>
+        <w:t>Data Flow</w:t>
+      </w:r>
+    </w:p>
+    <w:p>
+      <w:r>
+        <w:rPr>
+          <w:noProof/>
+        </w:rPr>
+        <w:drawing>
+          <wp:inline distT="0" distB="0" distL="0" distR="0">
+            <wp:extent cx="5943600" cy="1520825"/>
+            <wp:effectExtent l="0" t="0" r="0" b="3175"/>
+            <wp:docPr id="9" name="Picture 9"/>
+            <wp:cNvGraphicFramePr>
+              <a:graphicFrameLocks xmlns:a="http://schemas.openxmlformats.org/drawingml/2006/main" noChangeAspect="1"/>
+            </wp:cNvGraphicFramePr>
+            <a:graphic xmlns:a="http://schemas.openxmlformats.org/drawingml/2006/main">
+              <a:graphicData uri="http://schemas.openxmlformats.org/drawingml/2006/picture">
+                <pic:pic xmlns:pic="http://schemas.openxmlformats.org/drawingml/2006/picture">
+                  <pic:nvPicPr>
+                    <pic:cNvPr id="9" name="DataFlow.PNG"/>
+                    <pic:cNvPicPr/>
+                  </pic:nvPicPr>
+                  <pic:blipFill>
+                    <a:blip r:embed="rId7">
+                      <a:extLst>
+                        <a:ext uri="{28A0092B-C50C-407E-A947-70E740481C1C}">
+                          <a14:useLocalDpi xmlns:a14="http://schemas.microsoft.com/office/drawing/2010/main" val="0"/>
+                        </a:ext>
+                      </a:extLst>
+                    </a:blip>
+                    <a:stretch>
+                      <a:fillRect/>
+                    </a:stretch>
+                  </pic:blipFill>
+                  <pic:spPr>
+                    <a:xfrm>
+                      <a:off x="0" y="0"/>
+                      <a:ext cx="5943600" cy="1520825"/>
+                    </a:xfrm>
+                    <a:prstGeom prst="rect">
+                      <a:avLst/>
+                    </a:prstGeom>
+                  </pic:spPr>
+                </pic:pic>
+              </a:graphicData>
+            </a:graphic>
+          </wp:inline>
+        </w:drawing>
+      </w:r>
+    </w:p>
+    <w:p/>
+    <w:p/>
+    <w:p/>
+    <w:p/>
+    <w:p/>
+    <w:p/>
+    <w:p/>
+    <w:p/>
+    <w:p/>
+    <w:p/>
+    <w:p/>
+    <w:p/>
+    <w:p/>
+    <w:p>
+      <w:r>
+        <w:lastRenderedPageBreak/>
+        <w:t>Call Graph</w:t>
+      </w:r>
+    </w:p>
+    <w:p>
+      <w:r>
+        <w:rPr>
+          <w:noProof/>
+        </w:rPr>
+        <w:drawing>
+          <wp:inline distT="0" distB="0" distL="0" distR="0">
+            <wp:extent cx="5943600" cy="4551680"/>
+            <wp:effectExtent l="0" t="0" r="0" b="1270"/>
+            <wp:docPr id="10" name="Picture 10"/>
+            <wp:cNvGraphicFramePr>
+              <a:graphicFrameLocks xmlns:a="http://schemas.openxmlformats.org/drawingml/2006/main" noChangeAspect="1"/>
+            </wp:cNvGraphicFramePr>
+            <a:graphic xmlns:a="http://schemas.openxmlformats.org/drawingml/2006/main">
+              <a:graphicData uri="http://schemas.openxmlformats.org/drawingml/2006/picture">
+                <pic:pic xmlns:pic="http://schemas.openxmlformats.org/drawingml/2006/picture">
+                  <pic:nvPicPr>
+                    <pic:cNvPr id="10" name="Callgraph.PNG"/>
+                    <pic:cNvPicPr/>
+                  </pic:nvPicPr>
+                  <pic:blipFill>
+                    <a:blip r:embed="rId8" cstate="print">
+                      <a:extLst>
+                        <a:ext uri="{28A0092B-C50C-407E-A947-70E740481C1C}">
+                          <a14:useLocalDpi xmlns:a14="http://schemas.microsoft.com/office/drawing/2010/main" val="0"/>
+                        </a:ext>
+                      </a:extLst>
+                    </a:blip>
+                    <a:stretch>
+                      <a:fillRect/>
+                    </a:stretch>
+                  </pic:blipFill>
+                  <pic:spPr>
+                    <a:xfrm>
+                      <a:off x="0" y="0"/>
+                      <a:ext cx="5943600" cy="4551680"/>
+                    </a:xfrm>
+                    <a:prstGeom prst="rect">
+                      <a:avLst/>
+                    </a:prstGeom>
+                  </pic:spPr>
+                </pic:pic>
+              </a:graphicData>
+            </a:graphic>
+          </wp:inline>
+        </w:drawing>
+      </w:r>
     </w:p>
     <w:p>
       <w:pPr>
@@ -101,12 +217,94 @@
           <w:szCs w:val="28"/>
         </w:rPr>
       </w:pPr>
-      <w:r>
+    </w:p>
+    <w:p>
+      <w:pPr>
         <w:rPr>
           <w:b/>
           <w:sz w:val="28"/>
           <w:szCs w:val="28"/>
         </w:rPr>
+      </w:pPr>
+    </w:p>
+    <w:p>
+      <w:pPr>
+        <w:rPr>
+          <w:b/>
+          <w:sz w:val="28"/>
+          <w:szCs w:val="28"/>
+        </w:rPr>
+      </w:pPr>
+    </w:p>
+    <w:p>
+      <w:pPr>
+        <w:rPr>
+          <w:b/>
+          <w:sz w:val="28"/>
+          <w:szCs w:val="28"/>
+        </w:rPr>
+      </w:pPr>
+    </w:p>
+    <w:p>
+      <w:pPr>
+        <w:rPr>
+          <w:b/>
+          <w:sz w:val="28"/>
+          <w:szCs w:val="28"/>
+        </w:rPr>
+      </w:pPr>
+    </w:p>
+    <w:p>
+      <w:pPr>
+        <w:rPr>
+          <w:b/>
+          <w:sz w:val="28"/>
+          <w:szCs w:val="28"/>
+        </w:rPr>
+      </w:pPr>
+    </w:p>
+    <w:p>
+      <w:pPr>
+        <w:rPr>
+          <w:b/>
+          <w:sz w:val="28"/>
+          <w:szCs w:val="28"/>
+        </w:rPr>
+      </w:pPr>
+    </w:p>
+    <w:p>
+      <w:pPr>
+        <w:rPr>
+          <w:b/>
+          <w:sz w:val="28"/>
+          <w:szCs w:val="28"/>
+        </w:rPr>
+      </w:pPr>
+    </w:p>
+    <w:p>
+      <w:pPr>
+        <w:rPr>
+          <w:b/>
+          <w:sz w:val="28"/>
+          <w:szCs w:val="28"/>
+        </w:rPr>
+      </w:pPr>
+    </w:p>
+    <w:p>
+      <w:pPr>
+        <w:rPr>
+          <w:b/>
+          <w:sz w:val="28"/>
+          <w:szCs w:val="28"/>
+        </w:rPr>
+      </w:pPr>
+      <w:r>
+        <w:rPr>
+          <w:b/>
+          <w:sz w:val="28"/>
+          <w:szCs w:val="28"/>
+        </w:rPr>
+        <w:lastRenderedPageBreak/>
         <w:t>Measurement Data:</w:t>
       </w:r>
     </w:p>
@@ -155,95 +353,6 @@
                 <pic:pic xmlns:pic="http://schemas.openxmlformats.org/drawingml/2006/picture">
                   <pic:nvPicPr>
                     <pic:cNvPr id="1" name="IMG_5946.JPG"/>
-                    <pic:cNvPicPr/>
-                  </pic:nvPicPr>
-                  <pic:blipFill>
-                    <a:blip r:embed="rId7" cstate="print">
-                      <a:extLst>
-                        <a:ext uri="{28A0092B-C50C-407E-A947-70E740481C1C}">
-                          <a14:useLocalDpi xmlns:a14="http://schemas.microsoft.com/office/drawing/2010/main" val="0"/>
-                        </a:ext>
-                      </a:extLst>
-                    </a:blip>
-                    <a:stretch>
-                      <a:fillRect/>
-                    </a:stretch>
-                  </pic:blipFill>
-                  <pic:spPr>
-                    <a:xfrm>
-                      <a:off x="0" y="0"/>
-                      <a:ext cx="5943600" cy="4457700"/>
-                    </a:xfrm>
-                    <a:prstGeom prst="rect">
-                      <a:avLst/>
-                    </a:prstGeom>
-                  </pic:spPr>
-                </pic:pic>
-              </a:graphicData>
-            </a:graphic>
-          </wp:inline>
-        </w:drawing>
-      </w:r>
-    </w:p>
-    <w:p>
-      <w:r>
-        <w:rPr>
-          <w:noProof/>
-        </w:rPr>
-        <w:lastRenderedPageBreak/>
-        <w:drawing>
-          <wp:inline distT="0" distB="0" distL="0" distR="0">
-            <wp:extent cx="5486400" cy="3200400"/>
-            <wp:effectExtent l="0" t="0" r="0" b="0"/>
-            <wp:docPr id="2" name="Chart 2"/>
-            <wp:cNvGraphicFramePr/>
-            <a:graphic xmlns:a="http://schemas.openxmlformats.org/drawingml/2006/main">
-              <a:graphicData uri="http://schemas.openxmlformats.org/drawingml/2006/chart">
-                <c:chart xmlns:c="http://schemas.openxmlformats.org/drawingml/2006/chart" xmlns:r="http://schemas.openxmlformats.org/officeDocument/2006/relationships" r:id="rId8"/>
-              </a:graphicData>
-            </a:graphic>
-          </wp:inline>
-        </w:drawing>
-      </w:r>
-    </w:p>
-    <w:p>
-      <w:r>
-        <w:rPr>
-          <w:b/>
-        </w:rPr>
-        <w:t xml:space="preserve">+5.0 V vs time RMS </w:t>
-      </w:r>
-      <w:proofErr w:type="gramStart"/>
-      <w:r>
-        <w:rPr>
-          <w:b/>
-        </w:rPr>
-        <w:t>magnitude :</w:t>
-      </w:r>
-      <w:proofErr w:type="gramEnd"/>
-      <w:r>
-        <w:rPr>
-          <w:b/>
-        </w:rPr>
-        <w:t xml:space="preserve"> 5.04V</w:t>
-      </w:r>
-      <w:r>
-        <w:rPr>
-          <w:noProof/>
-        </w:rPr>
-        <w:drawing>
-          <wp:inline distT="0" distB="0" distL="0" distR="0">
-            <wp:extent cx="5943600" cy="4457700"/>
-            <wp:effectExtent l="0" t="0" r="0" b="0"/>
-            <wp:docPr id="3" name="Picture 3"/>
-            <wp:cNvGraphicFramePr>
-              <a:graphicFrameLocks xmlns:a="http://schemas.openxmlformats.org/drawingml/2006/main" noChangeAspect="1"/>
-            </wp:cNvGraphicFramePr>
-            <a:graphic xmlns:a="http://schemas.openxmlformats.org/drawingml/2006/main">
-              <a:graphicData uri="http://schemas.openxmlformats.org/drawingml/2006/picture">
-                <pic:pic xmlns:pic="http://schemas.openxmlformats.org/drawingml/2006/picture">
-                  <pic:nvPicPr>
-                    <pic:cNvPr id="3" name="IMG_5947.JPG"/>
                     <pic:cNvPicPr/>
                   </pic:nvPicPr>
                   <pic:blipFill>
@@ -281,10 +390,10 @@
         </w:rPr>
         <w:lastRenderedPageBreak/>
         <w:drawing>
-          <wp:inline distT="0" distB="0" distL="0" distR="0" wp14:anchorId="07516407" wp14:editId="58771691">
+          <wp:inline distT="0" distB="0" distL="0" distR="0">
             <wp:extent cx="5486400" cy="3200400"/>
             <wp:effectExtent l="0" t="0" r="0" b="0"/>
-            <wp:docPr id="4" name="Chart 4"/>
+            <wp:docPr id="2" name="Chart 2"/>
             <wp:cNvGraphicFramePr/>
             <a:graphic xmlns:a="http://schemas.openxmlformats.org/drawingml/2006/main">
               <a:graphicData uri="http://schemas.openxmlformats.org/drawingml/2006/chart">
@@ -300,7 +409,21 @@
         <w:rPr>
           <w:b/>
         </w:rPr>
-        <w:t>Input Voltage RMS to speaker:</w:t>
+        <w:t xml:space="preserve">+5.0 V vs time RMS </w:t>
+      </w:r>
+      <w:proofErr w:type="gramStart"/>
+      <w:r>
+        <w:rPr>
+          <w:b/>
+        </w:rPr>
+        <w:t>magnitude :</w:t>
+      </w:r>
+      <w:proofErr w:type="gramEnd"/>
+      <w:r>
+        <w:rPr>
+          <w:b/>
+        </w:rPr>
+        <w:t xml:space="preserve"> 5.04V</w:t>
       </w:r>
       <w:r>
         <w:rPr>
@@ -310,7 +433,7 @@
           <wp:inline distT="0" distB="0" distL="0" distR="0">
             <wp:extent cx="5943600" cy="4457700"/>
             <wp:effectExtent l="0" t="0" r="0" b="0"/>
-            <wp:docPr id="5" name="Picture 5"/>
+            <wp:docPr id="3" name="Picture 3"/>
             <wp:cNvGraphicFramePr>
               <a:graphicFrameLocks xmlns:a="http://schemas.openxmlformats.org/drawingml/2006/main" noChangeAspect="1"/>
             </wp:cNvGraphicFramePr>
@@ -318,7 +441,7 @@
               <a:graphicData uri="http://schemas.openxmlformats.org/drawingml/2006/picture">
                 <pic:pic xmlns:pic="http://schemas.openxmlformats.org/drawingml/2006/picture">
                   <pic:nvPicPr>
-                    <pic:cNvPr id="5" name="IMG_5953.JPG"/>
+                    <pic:cNvPr id="3" name="IMG_5947.JPG"/>
                     <pic:cNvPicPr/>
                   </pic:nvPicPr>
                   <pic:blipFill>
@@ -350,20 +473,33 @@
       </w:r>
     </w:p>
     <w:p>
-      <w:pPr>
+      <w:r>
+        <w:rPr>
+          <w:noProof/>
+        </w:rPr>
+        <w:lastRenderedPageBreak/>
+        <w:drawing>
+          <wp:inline distT="0" distB="0" distL="0" distR="0" wp14:anchorId="07516407" wp14:editId="58771691">
+            <wp:extent cx="5486400" cy="3200400"/>
+            <wp:effectExtent l="0" t="0" r="0" b="0"/>
+            <wp:docPr id="4" name="Chart 4"/>
+            <wp:cNvGraphicFramePr/>
+            <a:graphic xmlns:a="http://schemas.openxmlformats.org/drawingml/2006/main">
+              <a:graphicData uri="http://schemas.openxmlformats.org/drawingml/2006/chart">
+                <c:chart xmlns:c="http://schemas.openxmlformats.org/drawingml/2006/chart" xmlns:r="http://schemas.openxmlformats.org/officeDocument/2006/relationships" r:id="rId12"/>
+              </a:graphicData>
+            </a:graphic>
+          </wp:inline>
+        </w:drawing>
+      </w:r>
+    </w:p>
+    <w:p>
+      <w:r>
         <w:rPr>
           <w:b/>
         </w:rPr>
-      </w:pPr>
-      <w:r>
-        <w:rPr>
-          <w:b/>
-        </w:rPr>
-        <w:lastRenderedPageBreak/>
-        <w:t>Output Voltage from speaker:</w:t>
-      </w:r>
-    </w:p>
-    <w:p>
+        <w:t>Input Voltage RMS to speaker:</w:t>
+      </w:r>
       <w:r>
         <w:rPr>
           <w:noProof/>
@@ -372,7 +508,7 @@
           <wp:inline distT="0" distB="0" distL="0" distR="0">
             <wp:extent cx="5943600" cy="4457700"/>
             <wp:effectExtent l="0" t="0" r="0" b="0"/>
-            <wp:docPr id="6" name="Picture 6"/>
+            <wp:docPr id="5" name="Picture 5"/>
             <wp:cNvGraphicFramePr>
               <a:graphicFrameLocks xmlns:a="http://schemas.openxmlformats.org/drawingml/2006/main" noChangeAspect="1"/>
             </wp:cNvGraphicFramePr>
@@ -380,86 +516,7 @@
               <a:graphicData uri="http://schemas.openxmlformats.org/drawingml/2006/picture">
                 <pic:pic xmlns:pic="http://schemas.openxmlformats.org/drawingml/2006/picture">
                   <pic:nvPicPr>
-                    <pic:cNvPr id="6" name="IMG_5954.JPG"/>
-                    <pic:cNvPicPr/>
-                  </pic:nvPicPr>
-                  <pic:blipFill>
-                    <a:blip r:embed="rId12" cstate="print">
-                      <a:extLst>
-                        <a:ext uri="{28A0092B-C50C-407E-A947-70E740481C1C}">
-                          <a14:useLocalDpi xmlns:a14="http://schemas.microsoft.com/office/drawing/2010/main" val="0"/>
-                        </a:ext>
-                      </a:extLst>
-                    </a:blip>
-                    <a:stretch>
-                      <a:fillRect/>
-                    </a:stretch>
-                  </pic:blipFill>
-                  <pic:spPr>
-                    <a:xfrm>
-                      <a:off x="0" y="0"/>
-                      <a:ext cx="5943600" cy="4457700"/>
-                    </a:xfrm>
-                    <a:prstGeom prst="rect">
-                      <a:avLst/>
-                    </a:prstGeom>
-                  </pic:spPr>
-                </pic:pic>
-              </a:graphicData>
-            </a:graphic>
-          </wp:inline>
-        </w:drawing>
-      </w:r>
-    </w:p>
-    <w:p/>
-    <w:p/>
-    <w:p/>
-    <w:p/>
-    <w:p/>
-    <w:p/>
-    <w:p/>
-    <w:p/>
-    <w:p/>
-    <w:p/>
-    <w:p/>
-    <w:p/>
-    <w:p>
-      <w:pPr>
-        <w:rPr>
-          <w:b/>
-        </w:rPr>
-      </w:pPr>
-      <w:r>
-        <w:rPr>
-          <w:b/>
-        </w:rPr>
-        <w:t>Current Required with Alarm:</w:t>
-      </w:r>
-      <w:r>
-        <w:rPr>
-          <w:b/>
-        </w:rPr>
-        <w:t xml:space="preserve"> 0.125A</w:t>
-      </w:r>
-    </w:p>
-    <w:p>
-      <w:r>
-        <w:rPr>
-          <w:noProof/>
-        </w:rPr>
-        <w:drawing>
-          <wp:inline distT="0" distB="0" distL="0" distR="0">
-            <wp:extent cx="5943600" cy="4457700"/>
-            <wp:effectExtent l="0" t="0" r="0" b="0"/>
-            <wp:docPr id="7" name="Picture 7"/>
-            <wp:cNvGraphicFramePr>
-              <a:graphicFrameLocks xmlns:a="http://schemas.openxmlformats.org/drawingml/2006/main" noChangeAspect="1"/>
-            </wp:cNvGraphicFramePr>
-            <a:graphic xmlns:a="http://schemas.openxmlformats.org/drawingml/2006/main">
-              <a:graphicData uri="http://schemas.openxmlformats.org/drawingml/2006/picture">
-                <pic:pic xmlns:pic="http://schemas.openxmlformats.org/drawingml/2006/picture">
-                  <pic:nvPicPr>
-                    <pic:cNvPr id="7" name="IMG_5948.JPG"/>
+                    <pic:cNvPr id="5" name="IMG_5953.JPG"/>
                     <pic:cNvPicPr/>
                   </pic:nvPicPr>
                   <pic:blipFill>
@@ -491,13 +548,20 @@
       </w:r>
     </w:p>
     <w:p>
-      <w:r>
+      <w:pPr>
         <w:rPr>
           <w:b/>
         </w:rPr>
+      </w:pPr>
+      <w:r>
+        <w:rPr>
+          <w:b/>
+        </w:rPr>
         <w:lastRenderedPageBreak/>
-        <w:t>Current Required without Alarm: 0.71A</w:t>
-      </w:r>
+        <w:t>Output Voltage from speaker:</w:t>
+      </w:r>
+    </w:p>
+    <w:p>
       <w:r>
         <w:rPr>
           <w:noProof/>
@@ -506,7 +570,7 @@
           <wp:inline distT="0" distB="0" distL="0" distR="0">
             <wp:extent cx="5943600" cy="4457700"/>
             <wp:effectExtent l="0" t="0" r="0" b="0"/>
-            <wp:docPr id="8" name="Picture 8"/>
+            <wp:docPr id="6" name="Picture 6"/>
             <wp:cNvGraphicFramePr>
               <a:graphicFrameLocks xmlns:a="http://schemas.openxmlformats.org/drawingml/2006/main" noChangeAspect="1"/>
             </wp:cNvGraphicFramePr>
@@ -514,7 +578,7 @@
               <a:graphicData uri="http://schemas.openxmlformats.org/drawingml/2006/picture">
                 <pic:pic xmlns:pic="http://schemas.openxmlformats.org/drawingml/2006/picture">
                   <pic:nvPicPr>
-                    <pic:cNvPr id="8" name="IMG_5949.JPG"/>
+                    <pic:cNvPr id="6" name="IMG_5954.JPG"/>
                     <pic:cNvPicPr/>
                   </pic:nvPicPr>
                   <pic:blipFill>
@@ -556,6 +620,140 @@
     <w:p/>
     <w:p/>
     <w:p/>
+    <w:p/>
+    <w:p>
+      <w:pPr>
+        <w:rPr>
+          <w:b/>
+        </w:rPr>
+      </w:pPr>
+      <w:r>
+        <w:rPr>
+          <w:b/>
+        </w:rPr>
+        <w:t>Current Required with Alarm:</w:t>
+      </w:r>
+      <w:r>
+        <w:rPr>
+          <w:b/>
+        </w:rPr>
+        <w:t xml:space="preserve"> 0.125A</w:t>
+      </w:r>
+    </w:p>
+    <w:p>
+      <w:r>
+        <w:rPr>
+          <w:noProof/>
+        </w:rPr>
+        <w:drawing>
+          <wp:inline distT="0" distB="0" distL="0" distR="0">
+            <wp:extent cx="5943600" cy="4457700"/>
+            <wp:effectExtent l="0" t="0" r="0" b="0"/>
+            <wp:docPr id="7" name="Picture 7"/>
+            <wp:cNvGraphicFramePr>
+              <a:graphicFrameLocks xmlns:a="http://schemas.openxmlformats.org/drawingml/2006/main" noChangeAspect="1"/>
+            </wp:cNvGraphicFramePr>
+            <a:graphic xmlns:a="http://schemas.openxmlformats.org/drawingml/2006/main">
+              <a:graphicData uri="http://schemas.openxmlformats.org/drawingml/2006/picture">
+                <pic:pic xmlns:pic="http://schemas.openxmlformats.org/drawingml/2006/picture">
+                  <pic:nvPicPr>
+                    <pic:cNvPr id="7" name="IMG_5948.JPG"/>
+                    <pic:cNvPicPr/>
+                  </pic:nvPicPr>
+                  <pic:blipFill>
+                    <a:blip r:embed="rId15" cstate="print">
+                      <a:extLst>
+                        <a:ext uri="{28A0092B-C50C-407E-A947-70E740481C1C}">
+                          <a14:useLocalDpi xmlns:a14="http://schemas.microsoft.com/office/drawing/2010/main" val="0"/>
+                        </a:ext>
+                      </a:extLst>
+                    </a:blip>
+                    <a:stretch>
+                      <a:fillRect/>
+                    </a:stretch>
+                  </pic:blipFill>
+                  <pic:spPr>
+                    <a:xfrm>
+                      <a:off x="0" y="0"/>
+                      <a:ext cx="5943600" cy="4457700"/>
+                    </a:xfrm>
+                    <a:prstGeom prst="rect">
+                      <a:avLst/>
+                    </a:prstGeom>
+                  </pic:spPr>
+                </pic:pic>
+              </a:graphicData>
+            </a:graphic>
+          </wp:inline>
+        </w:drawing>
+      </w:r>
+    </w:p>
+    <w:p>
+      <w:r>
+        <w:rPr>
+          <w:b/>
+        </w:rPr>
+        <w:lastRenderedPageBreak/>
+        <w:t>Current Required without Alarm: 0.71A</w:t>
+      </w:r>
+      <w:r>
+        <w:rPr>
+          <w:noProof/>
+        </w:rPr>
+        <w:drawing>
+          <wp:inline distT="0" distB="0" distL="0" distR="0">
+            <wp:extent cx="5943600" cy="4457700"/>
+            <wp:effectExtent l="0" t="0" r="0" b="0"/>
+            <wp:docPr id="8" name="Picture 8"/>
+            <wp:cNvGraphicFramePr>
+              <a:graphicFrameLocks xmlns:a="http://schemas.openxmlformats.org/drawingml/2006/main" noChangeAspect="1"/>
+            </wp:cNvGraphicFramePr>
+            <a:graphic xmlns:a="http://schemas.openxmlformats.org/drawingml/2006/main">
+              <a:graphicData uri="http://schemas.openxmlformats.org/drawingml/2006/picture">
+                <pic:pic xmlns:pic="http://schemas.openxmlformats.org/drawingml/2006/picture">
+                  <pic:nvPicPr>
+                    <pic:cNvPr id="8" name="IMG_5949.JPG"/>
+                    <pic:cNvPicPr/>
+                  </pic:nvPicPr>
+                  <pic:blipFill>
+                    <a:blip r:embed="rId16" cstate="print">
+                      <a:extLst>
+                        <a:ext uri="{28A0092B-C50C-407E-A947-70E740481C1C}">
+                          <a14:useLocalDpi xmlns:a14="http://schemas.microsoft.com/office/drawing/2010/main" val="0"/>
+                        </a:ext>
+                      </a:extLst>
+                    </a:blip>
+                    <a:stretch>
+                      <a:fillRect/>
+                    </a:stretch>
+                  </pic:blipFill>
+                  <pic:spPr>
+                    <a:xfrm>
+                      <a:off x="0" y="0"/>
+                      <a:ext cx="5943600" cy="4457700"/>
+                    </a:xfrm>
+                    <a:prstGeom prst="rect">
+                      <a:avLst/>
+                    </a:prstGeom>
+                  </pic:spPr>
+                </pic:pic>
+              </a:graphicData>
+            </a:graphic>
+          </wp:inline>
+        </w:drawing>
+      </w:r>
+    </w:p>
+    <w:p/>
+    <w:p/>
+    <w:p/>
+    <w:p/>
+    <w:p/>
+    <w:p/>
+    <w:p/>
+    <w:p/>
+    <w:p/>
+    <w:p/>
+    <w:p/>
     <w:p>
       <w:pPr>
         <w:rPr>
@@ -669,8 +867,25 @@
         <w:t xml:space="preserve">use a busy wait system for the main menu instead of using an interrupt, so that we could continuously poll for a button input without the use of multi-threading. Obviously we could reduce sound output or completely eliminate it to reduce battery consumption if it were absolutely necessary. We could implement a system in which the program would go to sleep if the 10 second wait is passed, instead of going to the main menu. </w:t>
       </w:r>
     </w:p>
+    <w:p>
+      <w:pPr>
+        <w:pStyle w:val="ListParagraph"/>
+      </w:pPr>
+    </w:p>
+    <w:p/>
+    <w:p/>
+    <w:p/>
+    <w:p/>
+    <w:p/>
+    <w:p/>
+    <w:p/>
+    <w:p>
+      <w:bookmarkStart w:id="0" w:name="_GoBack"/>
+      <w:bookmarkEnd w:id="0"/>
+    </w:p>
+    <w:p/>
     <w:sectPr>
-      <w:headerReference w:type="default" r:id="rId15"/>
+      <w:headerReference w:type="default" r:id="rId17"/>
       <w:pgSz w:w="12240" w:h="15840"/>
       <w:pgMar w:top="1440" w:right="1440" w:bottom="1440" w:left="1440" w:header="720" w:footer="720" w:gutter="0"/>
       <w:cols w:space="720"/>

</xml_diff>